<commit_message>
format laporan modul 2
</commit_message>
<xml_diff>
--- a/Modul 2/Format Laporan BAB III +++ TUGAS.docx
+++ b/Modul 2/Format Laporan BAB III +++ TUGAS.docx
@@ -27,6 +27,8 @@
         </w:rPr>
         <w:t>III</w:t>
       </w:r>
+      <w:bookmarkStart w:id="0" w:name="_GoBack"/>
+      <w:bookmarkEnd w:id="0"/>
     </w:p>
     <w:p>
       <w:pPr>
@@ -944,8 +946,6 @@
         </w:rPr>
         <w:t>8</w:t>
       </w:r>
-      <w:bookmarkStart w:id="0" w:name="_GoBack"/>
-      <w:bookmarkEnd w:id="0"/>
     </w:p>
     <w:p>
       <w:pPr>

</xml_diff>